<commit_message>
doc and test update
</commit_message>
<xml_diff>
--- a/Diplomarbeit-Einband-und-Titelseite.docx
+++ b/Diplomarbeit-Einband-und-Titelseite.docx
@@ -1178,7 +1178,39 @@
                 <w:b/>
                 <w:szCs w:val="24"/>
               </w:rPr>
-              <w:t>Mittweida, &lt;tag&gt;.10.2017</w:t>
+              <w:t xml:space="preserve">Mittweida, </w:t>
+            </w:r>
+            <w:r>
+              <w:rPr>
+                <w:rFonts w:cs="Arial"/>
+                <w:b/>
+                <w:szCs w:val="24"/>
+              </w:rPr>
+              <w:t>23</w:t>
+            </w:r>
+            <w:r>
+              <w:rPr>
+                <w:rFonts w:cs="Arial"/>
+                <w:b/>
+                <w:szCs w:val="24"/>
+              </w:rPr>
+              <w:t>.1</w:t>
+            </w:r>
+            <w:r>
+              <w:rPr>
+                <w:rFonts w:cs="Arial"/>
+                <w:b/>
+                <w:szCs w:val="24"/>
+              </w:rPr>
+              <w:t>1</w:t>
+            </w:r>
+            <w:r>
+              <w:rPr>
+                <w:rFonts w:cs="Arial"/>
+                <w:b/>
+                <w:szCs w:val="24"/>
+              </w:rPr>
+              <w:t>.2017</w:t>
             </w:r>
           </w:p>
         </w:tc>
@@ -1927,17 +1959,7 @@
                 <w:szCs w:val="24"/>
                 <w:lang w:val="en-US"/>
               </w:rPr>
-              <w:t>fir</w:t>
-            </w:r>
-            <w:bookmarkStart w:id="0" w:name="_GoBack"/>
-            <w:bookmarkEnd w:id="0"/>
-            <w:r>
-              <w:rPr>
-                <w:rFonts w:cs="Arial"/>
-                <w:szCs w:val="24"/>
-                <w:lang w:val="en-US"/>
-              </w:rPr>
-              <w:t>st examiner</w:t>
+              <w:t>first examiner</w:t>
             </w:r>
             <w:r>
               <w:rPr>
@@ -2178,7 +2200,7 @@
                 <w:szCs w:val="24"/>
                 <w:lang w:val="de-AT"/>
               </w:rPr>
-              <w:t>, &lt;tag&gt;.</w:t>
+              <w:t>, 23</w:t>
             </w:r>
             <w:r>
               <w:rPr>
@@ -2187,7 +2209,16 @@
                 <w:szCs w:val="24"/>
                 <w:lang w:val="de-AT"/>
               </w:rPr>
-              <w:t>10</w:t>
+              <w:t>.</w:t>
+            </w:r>
+            <w:r>
+              <w:rPr>
+                <w:rFonts w:cs="Arial"/>
+                <w:b/>
+                <w:szCs w:val="24"/>
+                <w:lang w:val="de-AT"/>
+              </w:rPr>
+              <w:t>11</w:t>
             </w:r>
             <w:r>
               <w:rPr>
@@ -2517,6 +2548,8 @@
             <w:r>
               <w:t>:</w:t>
             </w:r>
+            <w:bookmarkStart w:id="0" w:name="_GoBack"/>
+            <w:bookmarkEnd w:id="0"/>
           </w:p>
           <w:p>
             <w:r>
@@ -3563,7 +3596,7 @@
 </file>
 
 <file path=customXml/itemProps1.xml><?xml version="1.0" encoding="utf-8"?>
-<ds:datastoreItem xmlns:ds="http://schemas.openxmlformats.org/officeDocument/2006/customXml" ds:itemID="{EEE8D230-57D6-4955-A963-EFB51D24E346}">
+<ds:datastoreItem xmlns:ds="http://schemas.openxmlformats.org/officeDocument/2006/customXml" ds:itemID="{C9938F7F-6BE3-4590-B6B6-4802422188F9}">
   <ds:schemaRefs>
     <ds:schemaRef ds:uri="http://schemas.openxmlformats.org/officeDocument/2006/bibliography"/>
   </ds:schemaRefs>

</xml_diff>